<commit_message>
Saved the report (word being strange)
Saved the report (word being strange)
</commit_message>
<xml_diff>
--- a/DOCUMENTATION!/Mintance Report/Maintenance Report.docx
+++ b/DOCUMENTATION!/Mintance Report/Maintenance Report.docx
@@ -75,7 +75,6 @@
                     <w:dataBinding w:prefixMappings="xmlns:ns0='http://schemas.openxmlformats.org/package/2006/metadata/core-properties' xmlns:ns1='http://purl.org/dc/elements/1.1/'" w:xpath="/ns0:coreProperties[1]/ns1:title[1]" w:storeItemID="{6C3C8BC8-F283-45AE-878A-BAB7291924A1}"/>
                     <w:text/>
                   </w:sdtPr>
-                  <w:sdtEndPr/>
                   <w:sdtContent>
                     <w:r>
                       <w:rPr>
@@ -119,7 +118,6 @@
                     <w:calendar w:val="gregorian"/>
                   </w:date>
                 </w:sdtPr>
-                <w:sdtEndPr/>
                 <w:sdtContent>
                   <w:p>
                     <w:pPr>
@@ -162,7 +160,6 @@
                     <w:calendar w:val="gregorian"/>
                   </w:date>
                 </w:sdtPr>
-                <w:sdtEndPr/>
                 <w:sdtContent>
                   <w:p>
                     <w:pPr>
@@ -195,7 +192,6 @@
                 <w:dataBinding w:prefixMappings="xmlns:ns0='http://schemas.microsoft.com/office/2006/coverPageProps'" w:xpath="/ns0:CoverPageProperties[1]/ns0:Abstract[1]" w:storeItemID="{55AF091B-3C7A-41E3-B477-F2FDAA23CFDA}"/>
                 <w:text/>
               </w:sdtPr>
-              <w:sdtEndPr/>
               <w:sdtContent>
                 <w:tc>
                   <w:tcPr>
@@ -229,7 +225,6 @@
                 <w:dataBinding w:prefixMappings="xmlns:ns0='http://schemas.openxmlformats.org/package/2006/metadata/core-properties' xmlns:ns1='http://purl.org/dc/elements/1.1/'" w:xpath="/ns0:coreProperties[1]/ns1:subject[1]" w:storeItemID="{6C3C8BC8-F283-45AE-878A-BAB7291924A1}"/>
                 <w:text/>
               </w:sdtPr>
-              <w:sdtEndPr/>
               <w:sdtContent>
                 <w:tc>
                   <w:tcPr>
@@ -14428,7 +14423,6 @@
         <w:docPartUnique/>
       </w:docPartObj>
     </w:sdtPr>
-    <w:sdtEndPr/>
     <w:sdtContent>
       <w:sdt>
         <w:sdtPr>
@@ -14438,7 +14432,6 @@
             <w:docPartUnique/>
           </w:docPartObj>
         </w:sdtPr>
-        <w:sdtEndPr/>
         <w:sdtContent>
           <w:p>
             <w:pPr>
@@ -16025,7 +16018,7 @@
   </w:compat>
   <w:rsids>
     <w:rsidRoot w:val="00D846FC"/>
-    <w:rsid w:val="000D476E"/>
+    <w:rsid w:val="003513D9"/>
     <w:rsid w:val="0047407B"/>
     <w:rsid w:val="00D846FC"/>
   </w:rsids>
@@ -16785,7 +16778,7 @@
 </file>
 
 <file path=customXml/itemProps2.xml><?xml version="1.0" encoding="utf-8"?>
-<ds:datastoreItem xmlns:ds="http://schemas.openxmlformats.org/officeDocument/2006/customXml" ds:itemID="{A34B258E-9E3D-418D-8613-78338DAFE37B}">
+<ds:datastoreItem xmlns:ds="http://schemas.openxmlformats.org/officeDocument/2006/customXml" ds:itemID="{2ACE17C8-C0B1-4814-A0A9-D001C14B6AE4}">
   <ds:schemaRefs>
     <ds:schemaRef ds:uri="http://schemas.openxmlformats.org/officeDocument/2006/bibliography"/>
   </ds:schemaRefs>

</xml_diff>